<commit_message>
Updating cv to 2022
</commit_message>
<xml_diff>
--- a/cv.docx
+++ b/cv.docx
@@ -5256,7 +5256,6 @@
     <w:p>
       <w:pPr>
         <w:spacing w:before="35"/>
-        <w:ind w:left="151"/>
         <w:rPr>
           <w:b/>
           <w:i/>
@@ -6192,6 +6191,14 @@
           <w:color w:val="46A4F3"/>
           <w:sz w:val="19"/>
         </w:rPr>
+        <w:t xml:space="preserve">  </w:t>
+      </w:r>
+      <w:r>
+        <w:rPr>
+          <w:i/>
+          <w:color w:val="46A4F3"/>
+          <w:sz w:val="19"/>
+        </w:rPr>
         <w:t>(June</w:t>
       </w:r>
       <w:r>
@@ -6610,10 +6617,11 @@
     </w:p>
     <w:p>
       <w:pPr>
-        <w:pStyle w:val="BodyText"/>
-        <w:spacing w:before="5"/>
-        <w:rPr>
-          <w:sz w:val="26"/>
+        <w:spacing w:line="288" w:lineRule="auto"/>
+        <w:ind w:left="151" w:right="5435"/>
+        <w:rPr>
+          <w:b/>
+          <w:color w:val="212D38"/>
         </w:rPr>
       </w:pPr>
     </w:p>
@@ -6626,30 +6634,65 @@
           <w:color w:val="212D38"/>
         </w:rPr>
       </w:pPr>
+      <w:r>
+        <w:rPr>
+          <w:b/>
+          <w:color w:val="212D38"/>
+        </w:rPr>
+        <w:t>Tim Intern, Tim, Rome (Italy)</w:t>
+      </w:r>
     </w:p>
     <w:p>
       <w:pPr>
         <w:spacing w:line="288" w:lineRule="auto"/>
         <w:ind w:left="151" w:right="5435"/>
         <w:rPr>
-          <w:sz w:val="19"/>
-        </w:rPr>
-      </w:pPr>
-      <w:r>
-        <w:rPr>
-          <w:b/>
-          <w:color w:val="212D38"/>
-        </w:rPr>
-        <w:t xml:space="preserve">Tim Intern, Tim, Rome (Italy) </w:t>
-      </w:r>
-      <w:r>
-        <w:rPr>
           <w:i/>
           <w:color w:val="46A4F3"/>
           <w:sz w:val="19"/>
         </w:rPr>
-        <w:t xml:space="preserve">(June 2014 – August 2014) </w:t>
-      </w:r>
+      </w:pPr>
+      <w:r>
+        <w:rPr>
+          <w:i/>
+          <w:color w:val="46A4F3"/>
+          <w:sz w:val="19"/>
+        </w:rPr>
+        <w:t xml:space="preserve">  </w:t>
+      </w:r>
+      <w:r>
+        <w:rPr>
+          <w:i/>
+          <w:color w:val="46A4F3"/>
+          <w:sz w:val="19"/>
+        </w:rPr>
+        <w:t>(June</w:t>
+      </w:r>
+      <w:r>
+        <w:rPr>
+          <w:i/>
+          <w:color w:val="46A4F3"/>
+          <w:sz w:val="19"/>
+        </w:rPr>
+        <w:t xml:space="preserve"> </w:t>
+      </w:r>
+      <w:r>
+        <w:rPr>
+          <w:i/>
+          <w:color w:val="46A4F3"/>
+          <w:sz w:val="19"/>
+        </w:rPr>
+        <w:t xml:space="preserve">2014 – August 2014) </w:t>
+      </w:r>
+    </w:p>
+    <w:p>
+      <w:pPr>
+        <w:spacing w:line="288" w:lineRule="auto"/>
+        <w:ind w:left="151" w:right="5435"/>
+        <w:rPr>
+          <w:sz w:val="19"/>
+        </w:rPr>
+      </w:pPr>
       <w:r>
         <w:rPr>
           <w:color w:val="212D38"/>
@@ -7322,6 +7365,14 @@
           <w:color w:val="46A4F3"/>
           <w:sz w:val="19"/>
         </w:rPr>
+        <w:t xml:space="preserve"> </w:t>
+      </w:r>
+      <w:r>
+        <w:rPr>
+          <w:i/>
+          <w:color w:val="46A4F3"/>
+          <w:sz w:val="19"/>
+        </w:rPr>
         <w:t>(February</w:t>
       </w:r>
       <w:r>
@@ -7857,9 +7908,16 @@
           <w:color w:val="46A4F3"/>
           <w:sz w:val="19"/>
         </w:rPr>
+        <w:t xml:space="preserve"> </w:t>
+      </w:r>
+      <w:r>
+        <w:rPr>
+          <w:i/>
+          <w:color w:val="46A4F3"/>
+          <w:sz w:val="19"/>
+        </w:rPr>
         <w:t>(</w:t>
       </w:r>
-      <w:proofErr w:type="gramStart"/>
       <w:r>
         <w:rPr>
           <w:i/>
@@ -7875,17 +7933,8 @@
           <w:spacing w:val="-8"/>
           <w:sz w:val="19"/>
         </w:rPr>
-        <w:t xml:space="preserve"> </w:t>
-      </w:r>
-      <w:r>
-        <w:rPr>
-          <w:i/>
-          <w:color w:val="46A4F3"/>
-          <w:sz w:val="19"/>
-        </w:rPr>
         <w:t>2021</w:t>
       </w:r>
-      <w:proofErr w:type="gramEnd"/>
       <w:r>
         <w:rPr>
           <w:i/>
@@ -8196,6 +8245,15 @@
         <w:pStyle w:val="BodyText"/>
         <w:rPr>
           <w:sz w:val="26"/>
+        </w:rPr>
+      </w:pPr>
+    </w:p>
+    <w:p>
+      <w:pPr>
+        <w:pStyle w:val="Heading2"/>
+        <w:ind w:left="0"/>
+        <w:rPr>
+          <w:color w:val="212D38"/>
         </w:rPr>
       </w:pPr>
     </w:p>
@@ -11961,6 +12019,7 @@
   <w:style w:type="character" w:default="1" w:styleId="DefaultParagraphFont">
     <w:name w:val="Default Paragraph Font"/>
     <w:uiPriority w:val="1"/>
+    <w:semiHidden/>
     <w:unhideWhenUsed/>
   </w:style>
   <w:style w:type="table" w:default="1" w:styleId="TableNormal">

</xml_diff>